<commit_message>
Aditions to PP log and .gitignore
Added  to .gitignore so it ignores temporary files generated my Word
</commit_message>
<xml_diff>
--- a/PP Logs-editable.docx
+++ b/PP Logs-editable.docx
@@ -23,6 +23,9 @@
         </w:tabs>
         <w:spacing w:after="0"/>
         <w:ind w:left="-15"/>
+        <w:rPr>
+          <w:b/>
+        </w:rPr>
       </w:pPr>
       <w:r>
         <w:rPr>
@@ -49,6 +52,21 @@
           <w:b/>
         </w:rPr>
         <w:t xml:space="preserve"> Doherty</w:t>
+      </w:r>
+    </w:p>
+    <w:p>
+      <w:pPr>
+        <w:tabs>
+          <w:tab w:val="center" w:pos="4646"/>
+        </w:tabs>
+        <w:spacing w:after="0"/>
+        <w:ind w:left="-15"/>
+      </w:pPr>
+      <w:r>
+        <w:rPr>
+          <w:b/>
+        </w:rPr>
+        <w:t>Student 2:  Graham Broadbent</w:t>
       </w:r>
       <w:r>
         <w:rPr>
@@ -389,7 +407,11 @@
               <w:right w:val="single" w:sz="4" w:space="0" w:color="000000"/>
             </w:tcBorders>
           </w:tcPr>
-          <w:p/>
+          <w:p>
+            <w:r>
+              <w:t>07/11/2019</w:t>
+            </w:r>
+          </w:p>
         </w:tc>
         <w:tc>
           <w:tcPr>
@@ -400,7 +422,6 @@
               <w:bottom w:val="single" w:sz="4" w:space="0" w:color="000000"/>
               <w:right w:val="single" w:sz="4" w:space="0" w:color="000000"/>
             </w:tcBorders>
-            <w:vAlign w:val="center"/>
           </w:tcPr>
           <w:p/>
         </w:tc>
@@ -414,7 +435,11 @@
               <w:right w:val="single" w:sz="5" w:space="0" w:color="000000"/>
             </w:tcBorders>
           </w:tcPr>
-          <w:p/>
+          <w:p>
+            <w:r>
+              <w:t>P</w:t>
+            </w:r>
+          </w:p>
         </w:tc>
         <w:tc>
           <w:tcPr>
@@ -426,7 +451,11 @@
               <w:right w:val="single" w:sz="4" w:space="0" w:color="000000"/>
             </w:tcBorders>
           </w:tcPr>
-          <w:p/>
+          <w:p>
+            <w:r>
+              <w:t>Couldn’t add Headlines to the list</w:t>
+            </w:r>
+          </w:p>
         </w:tc>
         <w:tc>
           <w:tcPr>
@@ -438,7 +467,11 @@
               <w:right w:val="single" w:sz="5" w:space="0" w:color="000000"/>
             </w:tcBorders>
           </w:tcPr>
-          <w:p/>
+          <w:p>
+            <w:r>
+              <w:t>Added the constructor</w:t>
+            </w:r>
+          </w:p>
         </w:tc>
         <w:tc>
           <w:tcPr>
@@ -450,7 +483,11 @@
               <w:right w:val="single" w:sz="5" w:space="0" w:color="000000"/>
             </w:tcBorders>
           </w:tcPr>
-          <w:p/>
+          <w:p>
+            <w:r>
+              <w:t>Programming</w:t>
+            </w:r>
+          </w:p>
         </w:tc>
       </w:tr>
       <w:tr>
@@ -503,7 +540,17 @@
               <w:right w:val="single" w:sz="4" w:space="0" w:color="000000"/>
             </w:tcBorders>
           </w:tcPr>
-          <w:p/>
+          <w:p>
+            <w:r>
+              <w:t>Can’t</w:t>
+            </w:r>
+            <w:r>
+              <w:t xml:space="preserve"> </w:t>
+            </w:r>
+            <w:r>
+              <w:t>access a file because it’s already being used by another process</w:t>
+            </w:r>
+          </w:p>
         </w:tc>
         <w:tc>
           <w:tcPr>
@@ -515,7 +562,11 @@
               <w:right w:val="single" w:sz="5" w:space="0" w:color="000000"/>
             </w:tcBorders>
           </w:tcPr>
-          <w:p/>
+          <w:p>
+            <w:r>
+              <w:t>Made sure the file was created at the moment the program ran</w:t>
+            </w:r>
+          </w:p>
         </w:tc>
         <w:tc>
           <w:tcPr>
@@ -527,7 +578,11 @@
               <w:right w:val="single" w:sz="5" w:space="0" w:color="000000"/>
             </w:tcBorders>
           </w:tcPr>
-          <w:p/>
+          <w:p>
+            <w:r>
+              <w:t>Programming</w:t>
+            </w:r>
+          </w:p>
         </w:tc>
       </w:tr>
       <w:tr>
@@ -623,7 +678,7 @@
           </w:tcPr>
           <w:p>
             <w:r>
-              <w:t>07/11/2019</w:t>
+              <w:t>12/11/2019</w:t>
             </w:r>
           </w:p>
         </w:tc>
@@ -651,7 +706,7 @@
           </w:tcPr>
           <w:p>
             <w:r>
-              <w:t>P</w:t>
+              <w:t>A</w:t>
             </w:r>
           </w:p>
         </w:tc>
@@ -667,7 +722,15 @@
           </w:tcPr>
           <w:p>
             <w:r>
-              <w:t>Couldn’t add Headlines to the list</w:t>
+              <w:t xml:space="preserve">Couldn’t get </w:t>
+            </w:r>
+            <w:proofErr w:type="spellStart"/>
+            <w:r>
+              <w:t>SpotifyAPI</w:t>
+            </w:r>
+            <w:proofErr w:type="spellEnd"/>
+            <w:r>
+              <w:t xml:space="preserve"> to work in C#</w:t>
             </w:r>
           </w:p>
         </w:tc>
@@ -683,7 +746,15 @@
           </w:tcPr>
           <w:p>
             <w:r>
-              <w:t>Added the constructor</w:t>
+              <w:t xml:space="preserve">Found that C# </w:t>
+            </w:r>
+            <w:proofErr w:type="spellStart"/>
+            <w:r>
+              <w:t>SpotifyAPI</w:t>
+            </w:r>
+            <w:proofErr w:type="spellEnd"/>
+            <w:r>
+              <w:t xml:space="preserve"> had been discontinued, decided to handle Spotify in Python</w:t>
             </w:r>
           </w:p>
         </w:tc>
@@ -756,13 +827,7 @@
           </w:tcPr>
           <w:p>
             <w:r>
-              <w:t>Can’t</w:t>
-            </w:r>
-            <w:r>
-              <w:t xml:space="preserve"> </w:t>
-            </w:r>
-            <w:r>
-              <w:t>access a file because it’s already being used by another process</w:t>
+              <w:t>Headlines file not writable on first run</w:t>
             </w:r>
           </w:p>
         </w:tc>
@@ -778,7 +843,7 @@
           </w:tcPr>
           <w:p>
             <w:r>
-              <w:t>Made sure the file was created at the moment the program ran</w:t>
+              <w:t>Remains unsolved</w:t>
             </w:r>
           </w:p>
         </w:tc>
@@ -792,7 +857,11 @@
               <w:right w:val="single" w:sz="5" w:space="0" w:color="000000"/>
             </w:tcBorders>
           </w:tcPr>
-          <w:p/>
+          <w:p>
+            <w:r>
+              <w:t>Programming</w:t>
+            </w:r>
+          </w:p>
         </w:tc>
       </w:tr>
       <w:tr>
@@ -888,7 +957,7 @@
           </w:tcPr>
           <w:p>
             <w:r>
-              <w:t>????????</w:t>
+              <w:t>20/11/2019</w:t>
             </w:r>
           </w:p>
         </w:tc>
@@ -902,7 +971,17 @@
               <w:right w:val="single" w:sz="4" w:space="0" w:color="000000"/>
             </w:tcBorders>
           </w:tcPr>
-          <w:p/>
+          <w:p>
+            <w:r>
+              <w:t>2230-</w:t>
+            </w:r>
+            <w:r>
+              <w:t>01</w:t>
+            </w:r>
+            <w:r>
+              <w:t>40</w:t>
+            </w:r>
+          </w:p>
         </w:tc>
         <w:tc>
           <w:tcPr>
@@ -932,15 +1011,18 @@
           </w:tcPr>
           <w:p>
             <w:r>
-              <w:t xml:space="preserve">Couldn’t get </w:t>
+              <w:t xml:space="preserve">Issue trying to use </w:t>
             </w:r>
             <w:proofErr w:type="spellStart"/>
             <w:r>
-              <w:t>SpotifyAPI</w:t>
+              <w:rPr>
+                <w:i/>
+              </w:rPr>
+              <w:t>textblob</w:t>
             </w:r>
             <w:proofErr w:type="spellEnd"/>
             <w:r>
-              <w:t xml:space="preserve"> to work in C#</w:t>
+              <w:t xml:space="preserve"> module</w:t>
             </w:r>
           </w:p>
         </w:tc>
@@ -956,15 +1038,18 @@
           </w:tcPr>
           <w:p>
             <w:r>
-              <w:t xml:space="preserve">Found that C# </w:t>
+              <w:t xml:space="preserve">Imported </w:t>
             </w:r>
             <w:proofErr w:type="spellStart"/>
             <w:r>
-              <w:t>SpotifyAPI</w:t>
+              <w:rPr>
+                <w:i/>
+              </w:rPr>
+              <w:t>nltk</w:t>
             </w:r>
             <w:proofErr w:type="spellEnd"/>
             <w:r>
-              <w:t xml:space="preserve"> had been discontinued, decided to handle Spotify in Python</w:t>
+              <w:t xml:space="preserve"> module and added code too download required files</w:t>
             </w:r>
           </w:p>
         </w:tc>
@@ -978,7 +1063,11 @@
               <w:right w:val="single" w:sz="5" w:space="0" w:color="000000"/>
             </w:tcBorders>
           </w:tcPr>
-          <w:p/>
+          <w:p>
+            <w:r>
+              <w:t>Programming</w:t>
+            </w:r>
+          </w:p>
         </w:tc>
       </w:tr>
       <w:tr>
@@ -1033,7 +1122,16 @@
           </w:tcPr>
           <w:p>
             <w:r>
-              <w:t>Headlines file not writable on first run</w:t>
+              <w:t xml:space="preserve">Cannot uniformity remove “ - </w:t>
+            </w:r>
+            <w:r>
+              <w:rPr>
+                <w:i/>
+              </w:rPr>
+              <w:t>&lt;source&gt;</w:t>
+            </w:r>
+            <w:r>
+              <w:t>” from headlines</w:t>
             </w:r>
           </w:p>
         </w:tc>
@@ -1049,7 +1147,33 @@
           </w:tcPr>
           <w:p>
             <w:r>
-              <w:t>Remains unsolved</w:t>
+              <w:t>Created my own function (</w:t>
+            </w:r>
+            <w:r>
+              <w:rPr>
+                <w:i/>
+              </w:rPr>
+              <w:t>_</w:t>
+            </w:r>
+            <w:proofErr w:type="spellStart"/>
+            <w:r>
+              <w:rPr>
+                <w:i/>
+              </w:rPr>
+              <w:t>removeSources</w:t>
+            </w:r>
+            <w:proofErr w:type="spellEnd"/>
+            <w:r>
+              <w:rPr>
+                <w:i/>
+              </w:rPr>
+              <w:t>()</w:t>
+            </w:r>
+            <w:r>
+              <w:t>) to handle</w:t>
+            </w:r>
+            <w:r>
+              <w:t xml:space="preserve"> issue</w:t>
             </w:r>
           </w:p>
         </w:tc>
@@ -1063,7 +1187,11 @@
               <w:right w:val="single" w:sz="5" w:space="0" w:color="000000"/>
             </w:tcBorders>
           </w:tcPr>
-          <w:p/>
+          <w:p>
+            <w:r>
+              <w:t>Programming</w:t>
+            </w:r>
+          </w:p>
         </w:tc>
       </w:tr>
       <w:tr>
@@ -1158,334 +1286,9 @@
             </w:tcBorders>
           </w:tcPr>
           <w:p>
-            <w:r>
-              <w:t>20/11/2019</w:t>
-            </w:r>
-          </w:p>
-        </w:tc>
-        <w:tc>
-          <w:tcPr>
-            <w:tcW w:w="1553" w:type="dxa"/>
-            <w:tcBorders>
-              <w:top w:val="single" w:sz="4" w:space="0" w:color="000000"/>
-              <w:left w:val="single" w:sz="4" w:space="0" w:color="000000"/>
-              <w:bottom w:val="single" w:sz="4" w:space="0" w:color="000000"/>
-              <w:right w:val="single" w:sz="4" w:space="0" w:color="000000"/>
-            </w:tcBorders>
-          </w:tcPr>
-          <w:p>
-            <w:r>
-              <w:t>2230-</w:t>
-            </w:r>
-            <w:r>
-              <w:t>01</w:t>
-            </w:r>
-            <w:r>
-              <w:t>40</w:t>
-            </w:r>
-          </w:p>
-        </w:tc>
-        <w:tc>
-          <w:tcPr>
-            <w:tcW w:w="1124" w:type="dxa"/>
-            <w:tcBorders>
-              <w:top w:val="single" w:sz="4" w:space="0" w:color="000000"/>
-              <w:left w:val="single" w:sz="4" w:space="0" w:color="000000"/>
-              <w:bottom w:val="single" w:sz="4" w:space="0" w:color="000000"/>
-              <w:right w:val="single" w:sz="5" w:space="0" w:color="000000"/>
-            </w:tcBorders>
-          </w:tcPr>
-          <w:p>
-            <w:r>
-              <w:t>A</w:t>
-            </w:r>
-          </w:p>
-        </w:tc>
-        <w:tc>
-          <w:tcPr>
-            <w:tcW w:w="3102" w:type="dxa"/>
-            <w:tcBorders>
-              <w:top w:val="single" w:sz="4" w:space="0" w:color="000000"/>
-              <w:left w:val="single" w:sz="5" w:space="0" w:color="000000"/>
-              <w:bottom w:val="single" w:sz="4" w:space="0" w:color="000000"/>
-              <w:right w:val="single" w:sz="4" w:space="0" w:color="000000"/>
-            </w:tcBorders>
-          </w:tcPr>
-          <w:p>
-            <w:r>
-              <w:t xml:space="preserve">Issue trying to use </w:t>
-            </w:r>
-            <w:proofErr w:type="spellStart"/>
-            <w:r>
-              <w:rPr>
-                <w:i/>
-              </w:rPr>
-              <w:t>textblob</w:t>
-            </w:r>
-            <w:proofErr w:type="spellEnd"/>
-            <w:r>
-              <w:t xml:space="preserve"> module</w:t>
-            </w:r>
-          </w:p>
-        </w:tc>
-        <w:tc>
-          <w:tcPr>
-            <w:tcW w:w="2427" w:type="dxa"/>
-            <w:tcBorders>
-              <w:top w:val="single" w:sz="4" w:space="0" w:color="000000"/>
-              <w:left w:val="single" w:sz="4" w:space="0" w:color="000000"/>
-              <w:bottom w:val="single" w:sz="4" w:space="0" w:color="000000"/>
-              <w:right w:val="single" w:sz="5" w:space="0" w:color="000000"/>
-            </w:tcBorders>
-          </w:tcPr>
-          <w:p>
-            <w:r>
-              <w:t xml:space="preserve">Imported </w:t>
-            </w:r>
-            <w:proofErr w:type="spellStart"/>
-            <w:r>
-              <w:rPr>
-                <w:i/>
-              </w:rPr>
-              <w:t>nltk</w:t>
-            </w:r>
-            <w:proofErr w:type="spellEnd"/>
-            <w:r>
-              <w:t xml:space="preserve"> module and added code too download required files</w:t>
-            </w:r>
-          </w:p>
-        </w:tc>
-        <w:tc>
-          <w:tcPr>
-            <w:tcW w:w="1716" w:type="dxa"/>
-            <w:tcBorders>
-              <w:top w:val="single" w:sz="4" w:space="0" w:color="000000"/>
-              <w:left w:val="single" w:sz="4" w:space="0" w:color="000000"/>
-              <w:bottom w:val="single" w:sz="4" w:space="0" w:color="000000"/>
-              <w:right w:val="single" w:sz="5" w:space="0" w:color="000000"/>
-            </w:tcBorders>
-          </w:tcPr>
-          <w:p>
-            <w:r>
-              <w:t>Programming</w:t>
-            </w:r>
-          </w:p>
-        </w:tc>
-      </w:tr>
-      <w:tr>
-        <w:trPr>
-          <w:trHeight w:val="380"/>
-        </w:trPr>
-        <w:tc>
-          <w:tcPr>
-            <w:tcW w:w="1286" w:type="dxa"/>
-            <w:tcBorders>
-              <w:top w:val="single" w:sz="4" w:space="0" w:color="000000"/>
-              <w:left w:val="single" w:sz="5" w:space="0" w:color="000000"/>
-              <w:bottom w:val="single" w:sz="4" w:space="0" w:color="000000"/>
-              <w:right w:val="single" w:sz="4" w:space="0" w:color="000000"/>
-            </w:tcBorders>
-          </w:tcPr>
-          <w:p/>
-        </w:tc>
-        <w:tc>
-          <w:tcPr>
-            <w:tcW w:w="1553" w:type="dxa"/>
-            <w:tcBorders>
-              <w:top w:val="single" w:sz="4" w:space="0" w:color="000000"/>
-              <w:left w:val="single" w:sz="4" w:space="0" w:color="000000"/>
-              <w:bottom w:val="single" w:sz="4" w:space="0" w:color="000000"/>
-              <w:right w:val="single" w:sz="4" w:space="0" w:color="000000"/>
-            </w:tcBorders>
-          </w:tcPr>
-          <w:p/>
-        </w:tc>
-        <w:tc>
-          <w:tcPr>
-            <w:tcW w:w="1124" w:type="dxa"/>
-            <w:tcBorders>
-              <w:top w:val="single" w:sz="4" w:space="0" w:color="000000"/>
-              <w:left w:val="single" w:sz="4" w:space="0" w:color="000000"/>
-              <w:bottom w:val="single" w:sz="4" w:space="0" w:color="000000"/>
-              <w:right w:val="single" w:sz="5" w:space="0" w:color="000000"/>
-            </w:tcBorders>
-          </w:tcPr>
-          <w:p/>
-        </w:tc>
-        <w:tc>
-          <w:tcPr>
-            <w:tcW w:w="3102" w:type="dxa"/>
-            <w:tcBorders>
-              <w:top w:val="single" w:sz="4" w:space="0" w:color="000000"/>
-              <w:left w:val="single" w:sz="5" w:space="0" w:color="000000"/>
-              <w:bottom w:val="single" w:sz="4" w:space="0" w:color="000000"/>
-              <w:right w:val="single" w:sz="4" w:space="0" w:color="000000"/>
-            </w:tcBorders>
-          </w:tcPr>
-          <w:p>
-            <w:r>
-              <w:t xml:space="preserve">Cannot uniformity remove “ - </w:t>
-            </w:r>
-            <w:r>
-              <w:rPr>
-                <w:i/>
-              </w:rPr>
-              <w:t>&lt;source&gt;</w:t>
-            </w:r>
-            <w:r>
-              <w:t>” from headlines</w:t>
-            </w:r>
             <w:bookmarkStart w:id="0" w:name="_GoBack"/>
             <w:bookmarkEnd w:id="0"/>
           </w:p>
-        </w:tc>
-        <w:tc>
-          <w:tcPr>
-            <w:tcW w:w="2427" w:type="dxa"/>
-            <w:tcBorders>
-              <w:top w:val="single" w:sz="4" w:space="0" w:color="000000"/>
-              <w:left w:val="single" w:sz="4" w:space="0" w:color="000000"/>
-              <w:bottom w:val="single" w:sz="4" w:space="0" w:color="000000"/>
-              <w:right w:val="single" w:sz="5" w:space="0" w:color="000000"/>
-            </w:tcBorders>
-          </w:tcPr>
-          <w:p>
-            <w:r>
-              <w:t>Created my own function (</w:t>
-            </w:r>
-            <w:r>
-              <w:rPr>
-                <w:i/>
-              </w:rPr>
-              <w:t>_</w:t>
-            </w:r>
-            <w:proofErr w:type="spellStart"/>
-            <w:r>
-              <w:rPr>
-                <w:i/>
-              </w:rPr>
-              <w:t>removeSources</w:t>
-            </w:r>
-            <w:proofErr w:type="spellEnd"/>
-            <w:r>
-              <w:rPr>
-                <w:i/>
-              </w:rPr>
-              <w:t>()</w:t>
-            </w:r>
-            <w:r>
-              <w:t>) to handle</w:t>
-            </w:r>
-            <w:r>
-              <w:t xml:space="preserve"> issue</w:t>
-            </w:r>
-          </w:p>
-        </w:tc>
-        <w:tc>
-          <w:tcPr>
-            <w:tcW w:w="1716" w:type="dxa"/>
-            <w:tcBorders>
-              <w:top w:val="single" w:sz="4" w:space="0" w:color="000000"/>
-              <w:left w:val="single" w:sz="4" w:space="0" w:color="000000"/>
-              <w:bottom w:val="single" w:sz="4" w:space="0" w:color="000000"/>
-              <w:right w:val="single" w:sz="5" w:space="0" w:color="000000"/>
-            </w:tcBorders>
-          </w:tcPr>
-          <w:p/>
-        </w:tc>
-      </w:tr>
-      <w:tr>
-        <w:trPr>
-          <w:trHeight w:val="380"/>
-        </w:trPr>
-        <w:tc>
-          <w:tcPr>
-            <w:tcW w:w="1286" w:type="dxa"/>
-            <w:tcBorders>
-              <w:top w:val="single" w:sz="4" w:space="0" w:color="000000"/>
-              <w:left w:val="single" w:sz="5" w:space="0" w:color="000000"/>
-              <w:bottom w:val="single" w:sz="4" w:space="0" w:color="000000"/>
-              <w:right w:val="single" w:sz="4" w:space="0" w:color="000000"/>
-            </w:tcBorders>
-          </w:tcPr>
-          <w:p/>
-        </w:tc>
-        <w:tc>
-          <w:tcPr>
-            <w:tcW w:w="1553" w:type="dxa"/>
-            <w:tcBorders>
-              <w:top w:val="single" w:sz="4" w:space="0" w:color="000000"/>
-              <w:left w:val="single" w:sz="4" w:space="0" w:color="000000"/>
-              <w:bottom w:val="single" w:sz="4" w:space="0" w:color="000000"/>
-              <w:right w:val="single" w:sz="4" w:space="0" w:color="000000"/>
-            </w:tcBorders>
-          </w:tcPr>
-          <w:p/>
-        </w:tc>
-        <w:tc>
-          <w:tcPr>
-            <w:tcW w:w="1124" w:type="dxa"/>
-            <w:tcBorders>
-              <w:top w:val="single" w:sz="4" w:space="0" w:color="000000"/>
-              <w:left w:val="single" w:sz="4" w:space="0" w:color="000000"/>
-              <w:bottom w:val="single" w:sz="4" w:space="0" w:color="000000"/>
-              <w:right w:val="single" w:sz="5" w:space="0" w:color="000000"/>
-            </w:tcBorders>
-          </w:tcPr>
-          <w:p/>
-        </w:tc>
-        <w:tc>
-          <w:tcPr>
-            <w:tcW w:w="3102" w:type="dxa"/>
-            <w:tcBorders>
-              <w:top w:val="single" w:sz="4" w:space="0" w:color="000000"/>
-              <w:left w:val="single" w:sz="5" w:space="0" w:color="000000"/>
-              <w:bottom w:val="single" w:sz="4" w:space="0" w:color="000000"/>
-              <w:right w:val="single" w:sz="4" w:space="0" w:color="000000"/>
-            </w:tcBorders>
-          </w:tcPr>
-          <w:p/>
-        </w:tc>
-        <w:tc>
-          <w:tcPr>
-            <w:tcW w:w="2427" w:type="dxa"/>
-            <w:tcBorders>
-              <w:top w:val="single" w:sz="4" w:space="0" w:color="000000"/>
-              <w:left w:val="single" w:sz="4" w:space="0" w:color="000000"/>
-              <w:bottom w:val="single" w:sz="4" w:space="0" w:color="000000"/>
-              <w:right w:val="single" w:sz="5" w:space="0" w:color="000000"/>
-            </w:tcBorders>
-          </w:tcPr>
-          <w:p/>
-        </w:tc>
-        <w:tc>
-          <w:tcPr>
-            <w:tcW w:w="1716" w:type="dxa"/>
-            <w:tcBorders>
-              <w:top w:val="single" w:sz="4" w:space="0" w:color="000000"/>
-              <w:left w:val="single" w:sz="4" w:space="0" w:color="000000"/>
-              <w:bottom w:val="single" w:sz="4" w:space="0" w:color="000000"/>
-              <w:right w:val="single" w:sz="5" w:space="0" w:color="000000"/>
-            </w:tcBorders>
-          </w:tcPr>
-          <w:p/>
-        </w:tc>
-      </w:tr>
-      <w:tr>
-        <w:trPr>
-          <w:trHeight w:val="380"/>
-        </w:trPr>
-        <w:tc>
-          <w:tcPr>
-            <w:tcW w:w="1286" w:type="dxa"/>
-            <w:tcBorders>
-              <w:top w:val="single" w:sz="4" w:space="0" w:color="000000"/>
-              <w:left w:val="single" w:sz="5" w:space="0" w:color="000000"/>
-              <w:bottom w:val="single" w:sz="4" w:space="0" w:color="000000"/>
-              <w:right w:val="single" w:sz="4" w:space="0" w:color="000000"/>
-            </w:tcBorders>
-          </w:tcPr>
-          <w:p/>
         </w:tc>
         <w:tc>
           <w:tcPr>
@@ -2636,18 +2439,6 @@
         <w:spacing w:after="221"/>
         <w:ind w:left="-15"/>
       </w:pPr>
-      <w:r>
-        <w:rPr>
-          <w:b/>
-        </w:rPr>
-        <w:t xml:space="preserve">Student 2: </w:t>
-      </w:r>
-      <w:r>
-        <w:rPr>
-          <w:b/>
-        </w:rPr>
-        <w:t xml:space="preserve"> Graham Broadbent</w:t>
-      </w:r>
       <w:r>
         <w:tab/>
       </w:r>

</xml_diff>